<commit_message>
New feature and one updation
</commit_message>
<xml_diff>
--- a/test1.docx
+++ b/test1.docx
@@ -22,6 +22,28 @@
           <w:sz-cs w:val="24"/>
         </w:rPr>
         <w:t xml:space="preserve">I have changed this after adding</w:t>
+      </w:r>
+    </w:p>
+    <w:p>
+      <w:pPr/>
+      <w:r>
+        <w:rPr>
+          <w:rFonts w:ascii="Helvetica" w:hAnsi="Helvetica" w:cs="Helvetica"/>
+          <w:sz w:val="24"/>
+          <w:sz-cs w:val="24"/>
+        </w:rPr>
+        <w:t xml:space="preserve"/>
+      </w:r>
+    </w:p>
+    <w:p>
+      <w:pPr/>
+      <w:r>
+        <w:rPr>
+          <w:rFonts w:ascii="Helvetica" w:hAnsi="Helvetica" w:cs="Helvetica"/>
+          <w:sz w:val="24"/>
+          <w:sz-cs w:val="24"/>
+        </w:rPr>
+        <w:t xml:space="preserve">First commit has been done and we need to add this change to this file to make sure that git updates or not.</w:t>
       </w:r>
     </w:p>
     <w:sectPr>

</xml_diff>